<commit_message>
update hello and add annexe
</commit_message>
<xml_diff>
--- a/helloGit.docx
+++ b/helloGit.docx
@@ -17,6 +17,37 @@
         <w:tab/>
         <w:t>Hello world git</w:t>
       </w:r>
+    </w:p>
+    <w:p>
+      <w:pPr>
+        <w:tabs>
+          <w:tab w:val="left" w:pos="1490"/>
+        </w:tabs>
+      </w:pPr>
+    </w:p>
+    <w:p>
+      <w:pPr>
+        <w:tabs>
+          <w:tab w:val="left" w:pos="1490"/>
+        </w:tabs>
+      </w:pPr>
+    </w:p>
+    <w:p>
+      <w:pPr>
+        <w:tabs>
+          <w:tab w:val="left" w:pos="1490"/>
+        </w:tabs>
+      </w:pPr>
+      <w:r>
+        <w:t xml:space="preserve">ajout du sommaire </w:t>
+      </w:r>
+    </w:p>
+    <w:p>
+      <w:pPr>
+        <w:tabs>
+          <w:tab w:val="left" w:pos="1490"/>
+        </w:tabs>
+      </w:pPr>
       <w:bookmarkStart w:id="0" w:name="_GoBack"/>
       <w:bookmarkEnd w:id="0"/>
     </w:p>

</xml_diff>